<commit_message>
Add Layer and NN classes + refactor (of course!)
</commit_message>
<xml_diff>
--- a/documentation.docx
+++ b/documentation.docx
@@ -203,6 +203,7 @@
       <w:r>
         <w:rPr>
           <w:rFonts w:ascii="Calibri Light" w:hAnsi="Calibri Light" w:cs="Calibri Light"/>
+          <w:noProof/>
           <w:sz w:val="24"/>
           <w:szCs w:val="24"/>
         </w:rPr>
@@ -222,7 +223,7 @@
                     <pic:cNvPicPr/>
                   </pic:nvPicPr>
                   <pic:blipFill>
-                    <a:blip r:embed="rId5"/>
+                    <a:blip r:embed="rId7"/>
                     <a:stretch>
                       <a:fillRect/>
                     </a:stretch>
@@ -287,6 +288,7 @@
       <w:r>
         <w:rPr>
           <w:rFonts w:ascii="Calibri Light" w:hAnsi="Calibri Light" w:cs="Calibri Light"/>
+          <w:noProof/>
           <w:sz w:val="24"/>
           <w:szCs w:val="24"/>
         </w:rPr>
@@ -306,7 +308,7 @@
                     <pic:cNvPicPr/>
                   </pic:nvPicPr>
                   <pic:blipFill>
-                    <a:blip r:embed="rId6"/>
+                    <a:blip r:embed="rId8"/>
                     <a:stretch>
                       <a:fillRect/>
                     </a:stretch>
@@ -360,6 +362,7 @@
       <w:r>
         <w:rPr>
           <w:rFonts w:ascii="Calibri Light" w:hAnsi="Calibri Light" w:cs="Calibri Light"/>
+          <w:noProof/>
           <w:sz w:val="24"/>
           <w:szCs w:val="24"/>
         </w:rPr>
@@ -379,7 +382,7 @@
                     <pic:cNvPicPr/>
                   </pic:nvPicPr>
                   <pic:blipFill>
-                    <a:blip r:embed="rId7"/>
+                    <a:blip r:embed="rId9"/>
                     <a:stretch>
                       <a:fillRect/>
                     </a:stretch>
@@ -843,6 +846,7 @@
       <w:r>
         <w:rPr>
           <w:rFonts w:ascii="Calibri Light" w:hAnsi="Calibri Light" w:cs="Calibri Light"/>
+          <w:noProof/>
           <w:sz w:val="24"/>
           <w:szCs w:val="24"/>
         </w:rPr>
@@ -862,7 +866,7 @@
                     <pic:cNvPicPr/>
                   </pic:nvPicPr>
                   <pic:blipFill>
-                    <a:blip r:embed="rId8"/>
+                    <a:blip r:embed="rId10"/>
                     <a:stretch>
                       <a:fillRect/>
                     </a:stretch>
@@ -1269,23 +1273,7 @@
           <w:sz w:val="24"/>
           <w:szCs w:val="24"/>
         </w:rPr>
-        <w:t>We then tried multiple combinations of learning rates (</w:t>
-      </w:r>
-      <w:r>
-        <w:rPr>
-          <w:rFonts w:ascii="Calibri Light" w:hAnsi="Calibri Light" w:cs="Calibri Light"/>
-          <w:sz w:val="24"/>
-          <w:szCs w:val="24"/>
-        </w:rPr>
-        <w:t>0.01, 0.001, 0.0001</w:t>
-      </w:r>
-      <w:r>
-        <w:rPr>
-          <w:rFonts w:ascii="Calibri Light" w:hAnsi="Calibri Light" w:cs="Calibri Light"/>
-          <w:sz w:val="24"/>
-          <w:szCs w:val="24"/>
-        </w:rPr>
-        <w:t>) and batch sizes (10, 100, 1000).</w:t>
+        <w:t>We then tried multiple combinations of learning rates (0.01, 0.001, 0.0001) and batch sizes (10, 100, 1000).</w:t>
       </w:r>
     </w:p>
     <w:p>
@@ -1380,6 +1368,7 @@
       <w:r>
         <w:rPr>
           <w:rFonts w:ascii="Calibri Light" w:hAnsi="Calibri Light" w:cs="Calibri Light"/>
+          <w:noProof/>
           <w:sz w:val="24"/>
           <w:szCs w:val="24"/>
         </w:rPr>
@@ -1399,7 +1388,7 @@
                     <pic:cNvPicPr/>
                   </pic:nvPicPr>
                   <pic:blipFill>
-                    <a:blip r:embed="rId9"/>
+                    <a:blip r:embed="rId11"/>
                     <a:stretch>
                       <a:fillRect/>
                     </a:stretch>
@@ -1424,12 +1413,56 @@
       <w:pPr>
         <w:pStyle w:val="ListParagraph"/>
         <w:ind w:left="360"/>
-        <w:rPr>
-          <w:rFonts w:ascii="Calibri Light" w:hAnsi="Calibri Light" w:cs="Calibri Light"/>
-          <w:sz w:val="24"/>
-          <w:szCs w:val="24"/>
-        </w:rPr>
-      </w:pPr>
+        <w:jc w:val="center"/>
+        <w:rPr>
+          <w:rFonts w:ascii="Calibri Light" w:hAnsi="Calibri Light" w:cs="Calibri Light"/>
+          <w:sz w:val="24"/>
+          <w:szCs w:val="24"/>
+        </w:rPr>
+      </w:pPr>
+      <w:r>
+        <w:rPr>
+          <w:rFonts w:ascii="Calibri Light" w:hAnsi="Calibri Light" w:cs="Calibri Light"/>
+          <w:sz w:val="24"/>
+          <w:szCs w:val="24"/>
+        </w:rPr>
+        <w:lastRenderedPageBreak/>
+        <w:drawing>
+          <wp:inline distT="0" distB="0" distL="0" distR="0" wp14:anchorId="76003572" wp14:editId="1604E9CB">
+            <wp:extent cx="5118100" cy="3997923"/>
+            <wp:effectExtent l="0" t="0" r="6350" b="3175"/>
+            <wp:docPr id="216276393" name="Picture 1"/>
+            <wp:cNvGraphicFramePr>
+              <a:graphicFrameLocks xmlns:a="http://schemas.openxmlformats.org/drawingml/2006/main" noChangeAspect="1"/>
+            </wp:cNvGraphicFramePr>
+            <a:graphic xmlns:a="http://schemas.openxmlformats.org/drawingml/2006/main">
+              <a:graphicData uri="http://schemas.openxmlformats.org/drawingml/2006/picture">
+                <pic:pic xmlns:pic="http://schemas.openxmlformats.org/drawingml/2006/picture">
+                  <pic:nvPicPr>
+                    <pic:cNvPr id="216276393" name=""/>
+                    <pic:cNvPicPr/>
+                  </pic:nvPicPr>
+                  <pic:blipFill>
+                    <a:blip r:embed="rId12"/>
+                    <a:stretch>
+                      <a:fillRect/>
+                    </a:stretch>
+                  </pic:blipFill>
+                  <pic:spPr>
+                    <a:xfrm>
+                      <a:off x="0" y="0"/>
+                      <a:ext cx="5156551" cy="4027958"/>
+                    </a:xfrm>
+                    <a:prstGeom prst="rect">
+                      <a:avLst/>
+                    </a:prstGeom>
+                  </pic:spPr>
+                </pic:pic>
+              </a:graphicData>
+            </a:graphic>
+          </wp:inline>
+        </w:drawing>
+      </w:r>
     </w:p>
     <w:p>
       <w:pPr>
@@ -1601,28 +1634,7 @@
           <w:sz w:val="24"/>
           <w:szCs w:val="24"/>
         </w:rPr>
-        <w:lastRenderedPageBreak/>
-        <w:t xml:space="preserve">Part </w:t>
-      </w:r>
-      <w:r>
-        <w:rPr>
-          <w:rFonts w:ascii="Calibri Light" w:hAnsi="Calibri Light" w:cs="Calibri Light"/>
-          <w:b/>
-          <w:bCs/>
-          <w:sz w:val="24"/>
-          <w:szCs w:val="24"/>
-        </w:rPr>
-        <w:t>2</w:t>
-      </w:r>
-      <w:r>
-        <w:rPr>
-          <w:rFonts w:ascii="Calibri Light" w:hAnsi="Calibri Light" w:cs="Calibri Light"/>
-          <w:b/>
-          <w:bCs/>
-          <w:sz w:val="24"/>
-          <w:szCs w:val="24"/>
-        </w:rPr>
-        <w:t>:</w:t>
+        <w:t>Part 2:</w:t>
       </w:r>
     </w:p>
     <w:p>
@@ -1698,6 +1710,56 @@
     </w:sectPr>
   </w:body>
 </w:document>
+</file>
+
+<file path=word/endnotes.xml><?xml version="1.0" encoding="utf-8"?>
+<w:endnotes xmlns:wpc="http://schemas.microsoft.com/office/word/2010/wordprocessingCanvas" xmlns:cx="http://schemas.microsoft.com/office/drawing/2014/chartex" xmlns:cx1="http://schemas.microsoft.com/office/drawing/2015/9/8/chartex" xmlns:cx2="http://schemas.microsoft.com/office/drawing/2015/10/21/chartex" xmlns:cx3="http://schemas.microsoft.com/office/drawing/2016/5/9/chartex" xmlns:cx4="http://schemas.microsoft.com/office/drawing/2016/5/10/chartex" xmlns:cx5="http://schemas.microsoft.com/office/drawing/2016/5/11/chartex" xmlns:cx6="http://schemas.microsoft.com/office/drawing/2016/5/12/chartex" xmlns:cx7="http://schemas.microsoft.com/office/drawing/2016/5/13/chartex" xmlns:cx8="http://schemas.microsoft.com/office/drawing/2016/5/14/chartex" xmlns:mc="http://schemas.openxmlformats.org/markup-compatibility/2006" xmlns:aink="http://schemas.microsoft.com/office/drawing/2016/ink" xmlns:am3d="http://schemas.microsoft.com/office/drawing/2017/model3d" xmlns:o="urn:schemas-microsoft-com:office:office" xmlns:oel="http://schemas.microsoft.com/office/2019/extlst" xmlns:r="http://schemas.openxmlformats.org/officeDocument/2006/relationships" xmlns:m="http://schemas.openxmlformats.org/officeDocument/2006/math" xmlns:v="urn:schemas-microsoft-com:vml" xmlns:wp14="http://schemas.microsoft.com/office/word/2010/wordprocessingDrawing" xmlns:wp="http://schemas.openxmlformats.org/drawingml/2006/wordprocessingDrawing" xmlns:w10="urn:schemas-microsoft-com:office:word" xmlns:w="http://schemas.openxmlformats.org/wordprocessingml/2006/main" xmlns:w14="http://schemas.microsoft.com/office/word/2010/wordml" xmlns:w15="http://schemas.microsoft.com/office/word/2012/wordml" xmlns:w16cex="http://schemas.microsoft.com/office/word/2018/wordml/cex" xmlns:w16cid="http://schemas.microsoft.com/office/word/2016/wordml/cid" xmlns:w16="http://schemas.microsoft.com/office/word/2018/wordml" xmlns:w16sdtdh="http://schemas.microsoft.com/office/word/2020/wordml/sdtdatahash" xmlns:w16se="http://schemas.microsoft.com/office/word/2015/wordml/symex" xmlns:wpg="http://schemas.microsoft.com/office/word/2010/wordprocessingGroup" xmlns:wpi="http://schemas.microsoft.com/office/word/2010/wordprocessingInk" xmlns:wne="http://schemas.microsoft.com/office/word/2006/wordml" xmlns:wps="http://schemas.microsoft.com/office/word/2010/wordprocessingShape" mc:Ignorable="w14 w15 w16se w16cid w16 w16cex w16sdtdh wp14">
+  <w:endnote w:type="separator" w:id="-1">
+    <w:p>
+      <w:pPr>
+        <w:spacing w:after="0" w:line="240" w:lineRule="auto"/>
+      </w:pPr>
+      <w:r>
+        <w:separator/>
+      </w:r>
+    </w:p>
+  </w:endnote>
+  <w:endnote w:type="continuationSeparator" w:id="0">
+    <w:p>
+      <w:pPr>
+        <w:spacing w:after="0" w:line="240" w:lineRule="auto"/>
+      </w:pPr>
+      <w:r>
+        <w:continuationSeparator/>
+      </w:r>
+    </w:p>
+  </w:endnote>
+</w:endnotes>
+</file>
+
+<file path=word/footnotes.xml><?xml version="1.0" encoding="utf-8"?>
+<w:footnotes xmlns:wpc="http://schemas.microsoft.com/office/word/2010/wordprocessingCanvas" xmlns:cx="http://schemas.microsoft.com/office/drawing/2014/chartex" xmlns:cx1="http://schemas.microsoft.com/office/drawing/2015/9/8/chartex" xmlns:cx2="http://schemas.microsoft.com/office/drawing/2015/10/21/chartex" xmlns:cx3="http://schemas.microsoft.com/office/drawing/2016/5/9/chartex" xmlns:cx4="http://schemas.microsoft.com/office/drawing/2016/5/10/chartex" xmlns:cx5="http://schemas.microsoft.com/office/drawing/2016/5/11/chartex" xmlns:cx6="http://schemas.microsoft.com/office/drawing/2016/5/12/chartex" xmlns:cx7="http://schemas.microsoft.com/office/drawing/2016/5/13/chartex" xmlns:cx8="http://schemas.microsoft.com/office/drawing/2016/5/14/chartex" xmlns:mc="http://schemas.openxmlformats.org/markup-compatibility/2006" xmlns:aink="http://schemas.microsoft.com/office/drawing/2016/ink" xmlns:am3d="http://schemas.microsoft.com/office/drawing/2017/model3d" xmlns:o="urn:schemas-microsoft-com:office:office" xmlns:oel="http://schemas.microsoft.com/office/2019/extlst" xmlns:r="http://schemas.openxmlformats.org/officeDocument/2006/relationships" xmlns:m="http://schemas.openxmlformats.org/officeDocument/2006/math" xmlns:v="urn:schemas-microsoft-com:vml" xmlns:wp14="http://schemas.microsoft.com/office/word/2010/wordprocessingDrawing" xmlns:wp="http://schemas.openxmlformats.org/drawingml/2006/wordprocessingDrawing" xmlns:w10="urn:schemas-microsoft-com:office:word" xmlns:w="http://schemas.openxmlformats.org/wordprocessingml/2006/main" xmlns:w14="http://schemas.microsoft.com/office/word/2010/wordml" xmlns:w15="http://schemas.microsoft.com/office/word/2012/wordml" xmlns:w16cex="http://schemas.microsoft.com/office/word/2018/wordml/cex" xmlns:w16cid="http://schemas.microsoft.com/office/word/2016/wordml/cid" xmlns:w16="http://schemas.microsoft.com/office/word/2018/wordml" xmlns:w16sdtdh="http://schemas.microsoft.com/office/word/2020/wordml/sdtdatahash" xmlns:w16se="http://schemas.microsoft.com/office/word/2015/wordml/symex" xmlns:wpg="http://schemas.microsoft.com/office/word/2010/wordprocessingGroup" xmlns:wpi="http://schemas.microsoft.com/office/word/2010/wordprocessingInk" xmlns:wne="http://schemas.microsoft.com/office/word/2006/wordml" xmlns:wps="http://schemas.microsoft.com/office/word/2010/wordprocessingShape" mc:Ignorable="w14 w15 w16se w16cid w16 w16cex w16sdtdh wp14">
+  <w:footnote w:type="separator" w:id="-1">
+    <w:p>
+      <w:pPr>
+        <w:spacing w:after="0" w:line="240" w:lineRule="auto"/>
+      </w:pPr>
+      <w:r>
+        <w:separator/>
+      </w:r>
+    </w:p>
+  </w:footnote>
+  <w:footnote w:type="continuationSeparator" w:id="0">
+    <w:p>
+      <w:pPr>
+        <w:spacing w:after="0" w:line="240" w:lineRule="auto"/>
+      </w:pPr>
+      <w:r>
+        <w:continuationSeparator/>
+      </w:r>
+    </w:p>
+  </w:footnote>
+</w:footnotes>
 </file>
 
 <file path=word/numbering.xml><?xml version="1.0" encoding="utf-8"?>
@@ -2817,6 +2879,50 @@
       <w:color w:val="666666"/>
     </w:rPr>
   </w:style>
+  <w:style w:type="paragraph" w:styleId="Header">
+    <w:name w:val="header"/>
+    <w:basedOn w:val="Normal"/>
+    <w:link w:val="HeaderChar"/>
+    <w:uiPriority w:val="99"/>
+    <w:unhideWhenUsed/>
+    <w:rsid w:val="00037B67"/>
+    <w:pPr>
+      <w:tabs>
+        <w:tab w:val="center" w:pos="4320"/>
+        <w:tab w:val="right" w:pos="8640"/>
+      </w:tabs>
+      <w:spacing w:after="0" w:line="240" w:lineRule="auto"/>
+    </w:pPr>
+  </w:style>
+  <w:style w:type="character" w:customStyle="1" w:styleId="HeaderChar">
+    <w:name w:val="Header Char"/>
+    <w:basedOn w:val="DefaultParagraphFont"/>
+    <w:link w:val="Header"/>
+    <w:uiPriority w:val="99"/>
+    <w:rsid w:val="00037B67"/>
+  </w:style>
+  <w:style w:type="paragraph" w:styleId="Footer">
+    <w:name w:val="footer"/>
+    <w:basedOn w:val="Normal"/>
+    <w:link w:val="FooterChar"/>
+    <w:uiPriority w:val="99"/>
+    <w:unhideWhenUsed/>
+    <w:rsid w:val="00037B67"/>
+    <w:pPr>
+      <w:tabs>
+        <w:tab w:val="center" w:pos="4320"/>
+        <w:tab w:val="right" w:pos="8640"/>
+      </w:tabs>
+      <w:spacing w:after="0" w:line="240" w:lineRule="auto"/>
+    </w:pPr>
+  </w:style>
+  <w:style w:type="character" w:customStyle="1" w:styleId="FooterChar">
+    <w:name w:val="Footer Char"/>
+    <w:basedOn w:val="DefaultParagraphFont"/>
+    <w:link w:val="Footer"/>
+    <w:uiPriority w:val="99"/>
+    <w:rsid w:val="00037B67"/>
+  </w:style>
 </w:styles>
 </file>
 

</xml_diff>

<commit_message>
Finito of resnet :)
</commit_message>
<xml_diff>
--- a/documentation.docx
+++ b/documentation.docx
@@ -1200,25 +1200,7 @@
           <w:sz w:val="24"/>
           <w:szCs w:val="24"/>
         </w:rPr>
-        <w:t xml:space="preserve"> SGD minimization algorithm using the </w:t>
-      </w:r>
-      <w:proofErr w:type="spellStart"/>
-      <w:r>
-        <w:rPr>
-          <w:rFonts w:ascii="Calibri Light" w:hAnsi="Calibri Light" w:cs="Calibri Light"/>
-          <w:sz w:val="24"/>
-          <w:szCs w:val="24"/>
-        </w:rPr>
-        <w:t>softmax</w:t>
-      </w:r>
-      <w:proofErr w:type="spellEnd"/>
-      <w:r>
-        <w:rPr>
-          <w:rFonts w:ascii="Calibri Light" w:hAnsi="Calibri Light" w:cs="Calibri Light"/>
-          <w:sz w:val="24"/>
-          <w:szCs w:val="24"/>
-        </w:rPr>
-        <w:t xml:space="preserve"> function.</w:t>
+        <w:t xml:space="preserve"> SGD minimization algorithm using the softmax function.</w:t>
       </w:r>
     </w:p>
     <w:p>
@@ -1378,6 +1360,7 @@
       <w:r>
         <w:rPr>
           <w:rFonts w:ascii="Calibri Light" w:hAnsi="Calibri Light" w:cs="Calibri Light"/>
+          <w:noProof/>
           <w:sz w:val="24"/>
           <w:szCs w:val="24"/>
         </w:rPr>
@@ -1631,6 +1614,7 @@
       <w:r>
         <w:rPr>
           <w:rFonts w:ascii="Calibri Light" w:hAnsi="Calibri Light" w:cs="Calibri Light"/>
+          <w:noProof/>
           <w:sz w:val="24"/>
           <w:szCs w:val="24"/>
         </w:rPr>
@@ -1687,6 +1671,80 @@
           <w:sz w:val="24"/>
           <w:szCs w:val="24"/>
         </w:rPr>
+        <w:t>Here is with one inner layer:</w:t>
+      </w:r>
+    </w:p>
+    <w:p>
+      <w:pPr>
+        <w:pStyle w:val="ListParagraph"/>
+        <w:ind w:left="360"/>
+        <w:rPr>
+          <w:rFonts w:ascii="Calibri Light" w:hAnsi="Calibri Light" w:cs="Calibri Light"/>
+          <w:sz w:val="24"/>
+          <w:szCs w:val="24"/>
+        </w:rPr>
+      </w:pPr>
+      <w:r>
+        <w:rPr>
+          <w:rFonts w:ascii="Calibri Light" w:hAnsi="Calibri Light" w:cs="Calibri Light"/>
+          <w:noProof/>
+          <w:sz w:val="24"/>
+          <w:szCs w:val="24"/>
+        </w:rPr>
+        <w:lastRenderedPageBreak/>
+        <w:drawing>
+          <wp:inline distT="0" distB="0" distL="0" distR="0" wp14:anchorId="24935B6A" wp14:editId="73D7886D">
+            <wp:extent cx="5486400" cy="4255770"/>
+            <wp:effectExtent l="0" t="0" r="0" b="0"/>
+            <wp:docPr id="1223681569" name="Picture 1"/>
+            <wp:cNvGraphicFramePr>
+              <a:graphicFrameLocks xmlns:a="http://schemas.openxmlformats.org/drawingml/2006/main" noChangeAspect="1"/>
+            </wp:cNvGraphicFramePr>
+            <a:graphic xmlns:a="http://schemas.openxmlformats.org/drawingml/2006/main">
+              <a:graphicData uri="http://schemas.openxmlformats.org/drawingml/2006/picture">
+                <pic:pic xmlns:pic="http://schemas.openxmlformats.org/drawingml/2006/picture">
+                  <pic:nvPicPr>
+                    <pic:cNvPr id="1223681569" name=""/>
+                    <pic:cNvPicPr/>
+                  </pic:nvPicPr>
+                  <pic:blipFill>
+                    <a:blip r:embed="rId13"/>
+                    <a:stretch>
+                      <a:fillRect/>
+                    </a:stretch>
+                  </pic:blipFill>
+                  <pic:spPr>
+                    <a:xfrm>
+                      <a:off x="0" y="0"/>
+                      <a:ext cx="5486400" cy="4255770"/>
+                    </a:xfrm>
+                    <a:prstGeom prst="rect">
+                      <a:avLst/>
+                    </a:prstGeom>
+                  </pic:spPr>
+                </pic:pic>
+              </a:graphicData>
+            </a:graphic>
+          </wp:inline>
+        </w:drawing>
+      </w:r>
+    </w:p>
+    <w:p>
+      <w:pPr>
+        <w:pStyle w:val="ListParagraph"/>
+        <w:ind w:left="360"/>
+        <w:rPr>
+          <w:rFonts w:ascii="Calibri Light" w:hAnsi="Calibri Light" w:cs="Calibri Light"/>
+          <w:sz w:val="24"/>
+          <w:szCs w:val="24"/>
+        </w:rPr>
+      </w:pPr>
+      <w:r>
+        <w:rPr>
+          <w:rFonts w:ascii="Calibri Light" w:hAnsi="Calibri Light" w:cs="Calibri Light"/>
+          <w:sz w:val="24"/>
+          <w:szCs w:val="24"/>
+        </w:rPr>
         <w:t xml:space="preserve">We then made sure that our implementation is correct using </w:t>
       </w:r>
       <w:r>
@@ -1727,6 +1785,293 @@
           <w:szCs w:val="24"/>
         </w:rPr>
       </w:pPr>
+    </w:p>
+    <w:p>
+      <w:pPr>
+        <w:pStyle w:val="ListParagraph"/>
+        <w:ind w:left="360"/>
+        <w:rPr>
+          <w:rFonts w:ascii="Calibri Light" w:hAnsi="Calibri Light" w:cs="Calibri Light"/>
+          <w:sz w:val="24"/>
+          <w:szCs w:val="24"/>
+        </w:rPr>
+      </w:pPr>
+    </w:p>
+    <w:p>
+      <w:pPr>
+        <w:pStyle w:val="ListParagraph"/>
+        <w:ind w:left="360"/>
+        <w:rPr>
+          <w:rFonts w:ascii="Calibri Light" w:hAnsi="Calibri Light" w:cs="Calibri Light"/>
+          <w:sz w:val="24"/>
+          <w:szCs w:val="24"/>
+        </w:rPr>
+      </w:pPr>
+    </w:p>
+    <w:p>
+      <w:pPr>
+        <w:pStyle w:val="ListParagraph"/>
+        <w:ind w:left="360"/>
+        <w:rPr>
+          <w:rFonts w:ascii="Calibri Light" w:hAnsi="Calibri Light" w:cs="Calibri Light"/>
+          <w:sz w:val="24"/>
+          <w:szCs w:val="24"/>
+        </w:rPr>
+      </w:pPr>
+    </w:p>
+    <w:p>
+      <w:pPr>
+        <w:pStyle w:val="ListParagraph"/>
+        <w:ind w:left="360"/>
+        <w:rPr>
+          <w:rFonts w:ascii="Calibri Light" w:hAnsi="Calibri Light" w:cs="Calibri Light"/>
+          <w:sz w:val="24"/>
+          <w:szCs w:val="24"/>
+        </w:rPr>
+      </w:pPr>
+    </w:p>
+    <w:p>
+      <w:pPr>
+        <w:pStyle w:val="ListParagraph"/>
+        <w:ind w:left="360"/>
+        <w:rPr>
+          <w:rFonts w:ascii="Calibri Light" w:hAnsi="Calibri Light" w:cs="Calibri Light"/>
+          <w:sz w:val="24"/>
+          <w:szCs w:val="24"/>
+        </w:rPr>
+      </w:pPr>
+    </w:p>
+    <w:p>
+      <w:pPr>
+        <w:pStyle w:val="ListParagraph"/>
+        <w:ind w:left="360"/>
+        <w:rPr>
+          <w:rFonts w:ascii="Calibri Light" w:hAnsi="Calibri Light" w:cs="Calibri Light"/>
+          <w:sz w:val="24"/>
+          <w:szCs w:val="24"/>
+        </w:rPr>
+      </w:pPr>
+    </w:p>
+    <w:p>
+      <w:pPr>
+        <w:pStyle w:val="ListParagraph"/>
+        <w:ind w:left="360"/>
+        <w:rPr>
+          <w:rFonts w:ascii="Calibri Light" w:hAnsi="Calibri Light" w:cs="Calibri Light"/>
+          <w:sz w:val="24"/>
+          <w:szCs w:val="24"/>
+        </w:rPr>
+      </w:pPr>
+    </w:p>
+    <w:p>
+      <w:pPr>
+        <w:pStyle w:val="ListParagraph"/>
+        <w:ind w:left="360"/>
+        <w:rPr>
+          <w:rFonts w:ascii="Calibri Light" w:hAnsi="Calibri Light" w:cs="Calibri Light"/>
+          <w:sz w:val="24"/>
+          <w:szCs w:val="24"/>
+        </w:rPr>
+      </w:pPr>
+    </w:p>
+    <w:p>
+      <w:pPr>
+        <w:pStyle w:val="ListParagraph"/>
+        <w:ind w:left="360"/>
+        <w:rPr>
+          <w:rFonts w:ascii="Calibri Light" w:hAnsi="Calibri Light" w:cs="Calibri Light"/>
+          <w:sz w:val="24"/>
+          <w:szCs w:val="24"/>
+        </w:rPr>
+      </w:pPr>
+    </w:p>
+    <w:p>
+      <w:pPr>
+        <w:pStyle w:val="ListParagraph"/>
+        <w:ind w:left="360"/>
+        <w:rPr>
+          <w:rFonts w:ascii="Calibri Light" w:hAnsi="Calibri Light" w:cs="Calibri Light"/>
+          <w:sz w:val="24"/>
+          <w:szCs w:val="24"/>
+        </w:rPr>
+      </w:pPr>
+    </w:p>
+    <w:p>
+      <w:pPr>
+        <w:pStyle w:val="ListParagraph"/>
+        <w:ind w:left="360"/>
+        <w:rPr>
+          <w:rFonts w:ascii="Calibri Light" w:hAnsi="Calibri Light" w:cs="Calibri Light"/>
+          <w:sz w:val="24"/>
+          <w:szCs w:val="24"/>
+        </w:rPr>
+      </w:pPr>
+    </w:p>
+    <w:p>
+      <w:pPr>
+        <w:pStyle w:val="ListParagraph"/>
+        <w:ind w:left="360"/>
+        <w:rPr>
+          <w:rFonts w:ascii="Calibri Light" w:hAnsi="Calibri Light" w:cs="Calibri Light"/>
+          <w:sz w:val="24"/>
+          <w:szCs w:val="24"/>
+        </w:rPr>
+      </w:pPr>
+    </w:p>
+    <w:p>
+      <w:pPr>
+        <w:pStyle w:val="ListParagraph"/>
+        <w:ind w:left="360"/>
+        <w:rPr>
+          <w:rFonts w:ascii="Calibri Light" w:hAnsi="Calibri Light" w:cs="Calibri Light"/>
+          <w:sz w:val="24"/>
+          <w:szCs w:val="24"/>
+        </w:rPr>
+      </w:pPr>
+    </w:p>
+    <w:p>
+      <w:pPr>
+        <w:pStyle w:val="ListParagraph"/>
+        <w:ind w:left="360"/>
+        <w:rPr>
+          <w:rFonts w:ascii="Calibri Light" w:hAnsi="Calibri Light" w:cs="Calibri Light"/>
+          <w:sz w:val="24"/>
+          <w:szCs w:val="24"/>
+        </w:rPr>
+      </w:pPr>
+    </w:p>
+    <w:p>
+      <w:pPr>
+        <w:pStyle w:val="ListParagraph"/>
+        <w:ind w:left="360"/>
+        <w:rPr>
+          <w:rFonts w:ascii="Calibri Light" w:hAnsi="Calibri Light" w:cs="Calibri Light"/>
+          <w:sz w:val="24"/>
+          <w:szCs w:val="24"/>
+        </w:rPr>
+      </w:pPr>
+    </w:p>
+    <w:p>
+      <w:pPr>
+        <w:pStyle w:val="ListParagraph"/>
+        <w:ind w:left="360"/>
+        <w:rPr>
+          <w:rFonts w:ascii="Calibri Light" w:hAnsi="Calibri Light" w:cs="Calibri Light"/>
+          <w:sz w:val="24"/>
+          <w:szCs w:val="24"/>
+        </w:rPr>
+      </w:pPr>
+    </w:p>
+    <w:p>
+      <w:pPr>
+        <w:pStyle w:val="ListParagraph"/>
+        <w:numPr>
+          <w:ilvl w:val="0"/>
+          <w:numId w:val="2"/>
+        </w:numPr>
+        <w:rPr>
+          <w:rFonts w:ascii="Calibri Light" w:hAnsi="Calibri Light" w:cs="Calibri Light"/>
+          <w:sz w:val="24"/>
+          <w:szCs w:val="24"/>
+        </w:rPr>
+      </w:pPr>
+      <w:r>
+        <w:rPr>
+          <w:rFonts w:ascii="Calibri Light" w:hAnsi="Calibri Light" w:cs="Calibri Light"/>
+          <w:sz w:val="24"/>
+          <w:szCs w:val="24"/>
+        </w:rPr>
+        <w:lastRenderedPageBreak/>
+        <w:t>We then extended our network and added residual layers.</w:t>
+      </w:r>
+    </w:p>
+    <w:p>
+      <w:pPr>
+        <w:pStyle w:val="ListParagraph"/>
+        <w:ind w:left="360"/>
+        <w:rPr>
+          <w:rFonts w:ascii="Calibri Light" w:hAnsi="Calibri Light" w:cs="Calibri Light"/>
+          <w:sz w:val="24"/>
+          <w:szCs w:val="24"/>
+        </w:rPr>
+      </w:pPr>
+      <w:r>
+        <w:rPr>
+          <w:rFonts w:ascii="Calibri Light" w:hAnsi="Calibri Light" w:cs="Calibri Light"/>
+          <w:sz w:val="24"/>
+          <w:szCs w:val="24"/>
+        </w:rPr>
+        <w:t>Here are the results of training a network with regular layer</w:t>
+      </w:r>
+      <w:r>
+        <w:rPr>
+          <w:rFonts w:ascii="Calibri Light" w:hAnsi="Calibri Light" w:cs="Calibri Light"/>
+          <w:sz w:val="24"/>
+          <w:szCs w:val="24"/>
+        </w:rPr>
+        <w:t xml:space="preserve"> (tanh)</w:t>
+      </w:r>
+      <w:r>
+        <w:rPr>
+          <w:rFonts w:ascii="Calibri Light" w:hAnsi="Calibri Light" w:cs="Calibri Light"/>
+          <w:sz w:val="24"/>
+          <w:szCs w:val="24"/>
+        </w:rPr>
+        <w:t>, residual layer (tanh) and softmax layer:</w:t>
+      </w:r>
+    </w:p>
+    <w:p>
+      <w:pPr>
+        <w:pStyle w:val="ListParagraph"/>
+        <w:ind w:left="360"/>
+        <w:rPr>
+          <w:rFonts w:ascii="Calibri Light" w:hAnsi="Calibri Light" w:cs="Calibri Light"/>
+          <w:sz w:val="24"/>
+          <w:szCs w:val="24"/>
+        </w:rPr>
+      </w:pPr>
+      <w:r>
+        <w:rPr>
+          <w:rFonts w:ascii="Calibri Light" w:hAnsi="Calibri Light" w:cs="Calibri Light"/>
+          <w:sz w:val="24"/>
+          <w:szCs w:val="24"/>
+        </w:rPr>
+        <w:drawing>
+          <wp:inline distT="0" distB="0" distL="0" distR="0" wp14:anchorId="770E2DA8" wp14:editId="6641C6F7">
+            <wp:extent cx="5486400" cy="4311015"/>
+            <wp:effectExtent l="0" t="0" r="0" b="0"/>
+            <wp:docPr id="775291938" name="Picture 1"/>
+            <wp:cNvGraphicFramePr>
+              <a:graphicFrameLocks xmlns:a="http://schemas.openxmlformats.org/drawingml/2006/main" noChangeAspect="1"/>
+            </wp:cNvGraphicFramePr>
+            <a:graphic xmlns:a="http://schemas.openxmlformats.org/drawingml/2006/main">
+              <a:graphicData uri="http://schemas.openxmlformats.org/drawingml/2006/picture">
+                <pic:pic xmlns:pic="http://schemas.openxmlformats.org/drawingml/2006/picture">
+                  <pic:nvPicPr>
+                    <pic:cNvPr id="775291938" name=""/>
+                    <pic:cNvPicPr/>
+                  </pic:nvPicPr>
+                  <pic:blipFill>
+                    <a:blip r:embed="rId14"/>
+                    <a:stretch>
+                      <a:fillRect/>
+                    </a:stretch>
+                  </pic:blipFill>
+                  <pic:spPr>
+                    <a:xfrm>
+                      <a:off x="0" y="0"/>
+                      <a:ext cx="5486400" cy="4311015"/>
+                    </a:xfrm>
+                    <a:prstGeom prst="rect">
+                      <a:avLst/>
+                    </a:prstGeom>
+                  </pic:spPr>
+                </pic:pic>
+              </a:graphicData>
+            </a:graphic>
+          </wp:inline>
+        </w:drawing>
+      </w:r>
     </w:p>
     <w:sectPr>
       <w:pgSz w:w="12240" w:h="15840"/>

</xml_diff>

<commit_message>
Finito la drama :)
</commit_message>
<xml_diff>
--- a/documentation.docx
+++ b/documentation.docx
@@ -1200,7 +1200,25 @@
           <w:sz w:val="24"/>
           <w:szCs w:val="24"/>
         </w:rPr>
-        <w:t xml:space="preserve"> SGD minimization algorithm using the softmax function.</w:t>
+        <w:t xml:space="preserve"> SGD minimization algorithm using the </w:t>
+      </w:r>
+      <w:proofErr w:type="spellStart"/>
+      <w:r>
+        <w:rPr>
+          <w:rFonts w:ascii="Calibri Light" w:hAnsi="Calibri Light" w:cs="Calibri Light"/>
+          <w:sz w:val="24"/>
+          <w:szCs w:val="24"/>
+        </w:rPr>
+        <w:t>softmax</w:t>
+      </w:r>
+      <w:proofErr w:type="spellEnd"/>
+      <w:r>
+        <w:rPr>
+          <w:rFonts w:ascii="Calibri Light" w:hAnsi="Calibri Light" w:cs="Calibri Light"/>
+          <w:sz w:val="24"/>
+          <w:szCs w:val="24"/>
+        </w:rPr>
+        <w:t xml:space="preserve"> function.</w:t>
       </w:r>
     </w:p>
     <w:p>
@@ -1900,7 +1918,25 @@
           <w:sz w:val="24"/>
           <w:szCs w:val="24"/>
         </w:rPr>
-        <w:t>, residual layer (tanh) and softmax layer:</w:t>
+        <w:t xml:space="preserve">, residual layer (tanh) and </w:t>
+      </w:r>
+      <w:proofErr w:type="spellStart"/>
+      <w:r>
+        <w:rPr>
+          <w:rFonts w:ascii="Calibri Light" w:hAnsi="Calibri Light" w:cs="Calibri Light"/>
+          <w:sz w:val="24"/>
+          <w:szCs w:val="24"/>
+        </w:rPr>
+        <w:t>softmax</w:t>
+      </w:r>
+      <w:proofErr w:type="spellEnd"/>
+      <w:r>
+        <w:rPr>
+          <w:rFonts w:ascii="Calibri Light" w:hAnsi="Calibri Light" w:cs="Calibri Light"/>
+          <w:sz w:val="24"/>
+          <w:szCs w:val="24"/>
+        </w:rPr>
+        <w:t xml:space="preserve"> layer:</w:t>
       </w:r>
     </w:p>
     <w:p>
@@ -2155,417 +2191,135 @@
           <w:szCs w:val="24"/>
         </w:rPr>
         <w:lastRenderedPageBreak/>
-        <w:t>After we’ve verified that all the individual parts are OK, we checked the gradient test of the whole network (layers + softmax):</w:t>
-      </w:r>
-    </w:p>
-    <w:p>
-      <w:pPr>
-        <w:pStyle w:val="ListParagraph"/>
-        <w:ind w:left="360"/>
-        <w:rPr>
-          <w:rFonts w:ascii="Calibri Light" w:hAnsi="Calibri Light" w:cs="Calibri Light"/>
-          <w:sz w:val="24"/>
-          <w:szCs w:val="24"/>
-        </w:rPr>
-      </w:pPr>
-    </w:p>
-    <w:p>
-      <w:pPr>
-        <w:pStyle w:val="ListParagraph"/>
-        <w:ind w:left="360"/>
-        <w:rPr>
-          <w:rFonts w:ascii="Calibri Light" w:hAnsi="Calibri Light" w:cs="Calibri Light"/>
-          <w:sz w:val="24"/>
-          <w:szCs w:val="24"/>
-        </w:rPr>
-      </w:pPr>
-      <w:r>
-        <w:rPr>
-          <w:rFonts w:ascii="Calibri Light" w:hAnsi="Calibri Light" w:cs="Calibri Light"/>
-          <w:sz w:val="24"/>
-          <w:szCs w:val="24"/>
-        </w:rPr>
-        <w:t>???????????????</w:t>
-      </w:r>
-    </w:p>
-    <w:p>
-      <w:pPr>
-        <w:pStyle w:val="ListParagraph"/>
-        <w:ind w:left="360"/>
-        <w:rPr>
-          <w:rFonts w:ascii="Calibri Light" w:hAnsi="Calibri Light" w:cs="Calibri Light"/>
-          <w:sz w:val="24"/>
-          <w:szCs w:val="24"/>
-        </w:rPr>
-      </w:pPr>
-    </w:p>
-    <w:p>
-      <w:pPr>
-        <w:pStyle w:val="ListParagraph"/>
-        <w:ind w:left="360"/>
-        <w:rPr>
-          <w:rFonts w:ascii="Calibri Light" w:hAnsi="Calibri Light" w:cs="Calibri Light"/>
-          <w:sz w:val="24"/>
-          <w:szCs w:val="24"/>
-        </w:rPr>
-      </w:pPr>
-    </w:p>
-    <w:p>
-      <w:pPr>
-        <w:pStyle w:val="ListParagraph"/>
-        <w:ind w:left="360"/>
-        <w:rPr>
-          <w:rFonts w:ascii="Calibri Light" w:hAnsi="Calibri Light" w:cs="Calibri Light"/>
-          <w:sz w:val="24"/>
-          <w:szCs w:val="24"/>
-        </w:rPr>
-      </w:pPr>
-    </w:p>
-    <w:p>
-      <w:pPr>
-        <w:pStyle w:val="ListParagraph"/>
-        <w:ind w:left="360"/>
-        <w:rPr>
-          <w:rFonts w:ascii="Calibri Light" w:hAnsi="Calibri Light" w:cs="Calibri Light"/>
-          <w:sz w:val="24"/>
-          <w:szCs w:val="24"/>
-        </w:rPr>
-      </w:pPr>
-    </w:p>
-    <w:p>
-      <w:pPr>
-        <w:pStyle w:val="ListParagraph"/>
-        <w:ind w:left="360"/>
-        <w:rPr>
-          <w:rFonts w:ascii="Calibri Light" w:hAnsi="Calibri Light" w:cs="Calibri Light"/>
-          <w:sz w:val="24"/>
-          <w:szCs w:val="24"/>
-        </w:rPr>
-      </w:pPr>
-    </w:p>
-    <w:p>
-      <w:pPr>
-        <w:pStyle w:val="ListParagraph"/>
-        <w:ind w:left="360"/>
-        <w:rPr>
-          <w:rFonts w:ascii="Calibri Light" w:hAnsi="Calibri Light" w:cs="Calibri Light"/>
-          <w:sz w:val="24"/>
-          <w:szCs w:val="24"/>
-        </w:rPr>
-      </w:pPr>
-    </w:p>
-    <w:p>
-      <w:pPr>
-        <w:pStyle w:val="ListParagraph"/>
-        <w:ind w:left="360"/>
-        <w:rPr>
-          <w:rFonts w:ascii="Calibri Light" w:hAnsi="Calibri Light" w:cs="Calibri Light"/>
-          <w:sz w:val="24"/>
-          <w:szCs w:val="24"/>
-        </w:rPr>
-      </w:pPr>
-    </w:p>
-    <w:p>
-      <w:pPr>
-        <w:pStyle w:val="ListParagraph"/>
-        <w:ind w:left="360"/>
-        <w:rPr>
-          <w:rFonts w:ascii="Calibri Light" w:hAnsi="Calibri Light" w:cs="Calibri Light"/>
-          <w:sz w:val="24"/>
-          <w:szCs w:val="24"/>
-        </w:rPr>
-      </w:pPr>
-    </w:p>
-    <w:p>
-      <w:pPr>
-        <w:pStyle w:val="ListParagraph"/>
-        <w:ind w:left="360"/>
-        <w:rPr>
-          <w:rFonts w:ascii="Calibri Light" w:hAnsi="Calibri Light" w:cs="Calibri Light"/>
-          <w:sz w:val="24"/>
-          <w:szCs w:val="24"/>
-        </w:rPr>
-      </w:pPr>
-    </w:p>
-    <w:p>
-      <w:pPr>
-        <w:pStyle w:val="ListParagraph"/>
-        <w:ind w:left="360"/>
-        <w:rPr>
-          <w:rFonts w:ascii="Calibri Light" w:hAnsi="Calibri Light" w:cs="Calibri Light"/>
-          <w:sz w:val="24"/>
-          <w:szCs w:val="24"/>
-        </w:rPr>
-      </w:pPr>
-    </w:p>
-    <w:p>
-      <w:pPr>
-        <w:pStyle w:val="ListParagraph"/>
-        <w:ind w:left="360"/>
-        <w:rPr>
-          <w:rFonts w:ascii="Calibri Light" w:hAnsi="Calibri Light" w:cs="Calibri Light"/>
-          <w:sz w:val="24"/>
-          <w:szCs w:val="24"/>
-        </w:rPr>
-      </w:pPr>
-    </w:p>
-    <w:p>
-      <w:pPr>
-        <w:pStyle w:val="ListParagraph"/>
-        <w:ind w:left="360"/>
-        <w:rPr>
-          <w:rFonts w:ascii="Calibri Light" w:hAnsi="Calibri Light" w:cs="Calibri Light"/>
-          <w:sz w:val="24"/>
-          <w:szCs w:val="24"/>
-        </w:rPr>
-      </w:pPr>
-    </w:p>
-    <w:p>
-      <w:pPr>
-        <w:pStyle w:val="ListParagraph"/>
-        <w:ind w:left="360"/>
-        <w:rPr>
-          <w:rFonts w:ascii="Calibri Light" w:hAnsi="Calibri Light" w:cs="Calibri Light"/>
-          <w:sz w:val="24"/>
-          <w:szCs w:val="24"/>
-        </w:rPr>
-      </w:pPr>
-    </w:p>
-    <w:p>
-      <w:pPr>
-        <w:pStyle w:val="ListParagraph"/>
-        <w:ind w:left="360"/>
-        <w:rPr>
-          <w:rFonts w:ascii="Calibri Light" w:hAnsi="Calibri Light" w:cs="Calibri Light"/>
-          <w:sz w:val="24"/>
-          <w:szCs w:val="24"/>
-        </w:rPr>
-      </w:pPr>
-    </w:p>
-    <w:p>
-      <w:pPr>
-        <w:pStyle w:val="ListParagraph"/>
-        <w:ind w:left="360"/>
-        <w:rPr>
-          <w:rFonts w:ascii="Calibri Light" w:hAnsi="Calibri Light" w:cs="Calibri Light"/>
-          <w:sz w:val="24"/>
-          <w:szCs w:val="24"/>
-        </w:rPr>
-      </w:pPr>
-    </w:p>
-    <w:p>
-      <w:pPr>
-        <w:pStyle w:val="ListParagraph"/>
-        <w:ind w:left="360"/>
-        <w:rPr>
-          <w:rFonts w:ascii="Calibri Light" w:hAnsi="Calibri Light" w:cs="Calibri Light"/>
-          <w:sz w:val="24"/>
-          <w:szCs w:val="24"/>
-        </w:rPr>
-      </w:pPr>
-    </w:p>
-    <w:p>
-      <w:pPr>
-        <w:pStyle w:val="ListParagraph"/>
-        <w:ind w:left="360"/>
-        <w:rPr>
-          <w:rFonts w:ascii="Calibri Light" w:hAnsi="Calibri Light" w:cs="Calibri Light"/>
-          <w:sz w:val="24"/>
-          <w:szCs w:val="24"/>
-        </w:rPr>
-      </w:pPr>
-    </w:p>
-    <w:p>
-      <w:pPr>
-        <w:pStyle w:val="ListParagraph"/>
-        <w:ind w:left="360"/>
-        <w:rPr>
-          <w:rFonts w:ascii="Calibri Light" w:hAnsi="Calibri Light" w:cs="Calibri Light"/>
-          <w:sz w:val="24"/>
-          <w:szCs w:val="24"/>
-        </w:rPr>
-      </w:pPr>
-    </w:p>
-    <w:p>
-      <w:pPr>
-        <w:pStyle w:val="ListParagraph"/>
-        <w:ind w:left="360"/>
-        <w:rPr>
-          <w:rFonts w:ascii="Calibri Light" w:hAnsi="Calibri Light" w:cs="Calibri Light"/>
-          <w:sz w:val="24"/>
-          <w:szCs w:val="24"/>
-        </w:rPr>
-      </w:pPr>
-    </w:p>
-    <w:p>
-      <w:pPr>
-        <w:pStyle w:val="ListParagraph"/>
-        <w:ind w:left="360"/>
-        <w:rPr>
-          <w:rFonts w:ascii="Calibri Light" w:hAnsi="Calibri Light" w:cs="Calibri Light"/>
-          <w:sz w:val="24"/>
-          <w:szCs w:val="24"/>
-        </w:rPr>
-      </w:pPr>
-    </w:p>
-    <w:p>
-      <w:pPr>
-        <w:pStyle w:val="ListParagraph"/>
-        <w:ind w:left="360"/>
-        <w:rPr>
-          <w:rFonts w:ascii="Calibri Light" w:hAnsi="Calibri Light" w:cs="Calibri Light"/>
-          <w:sz w:val="24"/>
-          <w:szCs w:val="24"/>
-        </w:rPr>
-      </w:pPr>
-    </w:p>
-    <w:p>
-      <w:pPr>
-        <w:pStyle w:val="ListParagraph"/>
-        <w:ind w:left="360"/>
-        <w:rPr>
-          <w:rFonts w:ascii="Calibri Light" w:hAnsi="Calibri Light" w:cs="Calibri Light"/>
-          <w:sz w:val="24"/>
-          <w:szCs w:val="24"/>
-        </w:rPr>
-      </w:pPr>
-    </w:p>
-    <w:p>
-      <w:pPr>
-        <w:pStyle w:val="ListParagraph"/>
-        <w:ind w:left="360"/>
-        <w:rPr>
-          <w:rFonts w:ascii="Calibri Light" w:hAnsi="Calibri Light" w:cs="Calibri Light"/>
-          <w:sz w:val="24"/>
-          <w:szCs w:val="24"/>
-        </w:rPr>
-      </w:pPr>
-    </w:p>
-    <w:p>
-      <w:pPr>
-        <w:pStyle w:val="ListParagraph"/>
-        <w:ind w:left="360"/>
-        <w:rPr>
-          <w:rFonts w:ascii="Calibri Light" w:hAnsi="Calibri Light" w:cs="Calibri Light"/>
-          <w:sz w:val="24"/>
-          <w:szCs w:val="24"/>
-        </w:rPr>
-      </w:pPr>
-    </w:p>
-    <w:p>
-      <w:pPr>
-        <w:pStyle w:val="ListParagraph"/>
-        <w:ind w:left="360"/>
-        <w:rPr>
-          <w:rFonts w:ascii="Calibri Light" w:hAnsi="Calibri Light" w:cs="Calibri Light"/>
-          <w:sz w:val="24"/>
-          <w:szCs w:val="24"/>
-        </w:rPr>
-      </w:pPr>
-    </w:p>
-    <w:p>
-      <w:pPr>
-        <w:pStyle w:val="ListParagraph"/>
-        <w:ind w:left="360"/>
-        <w:rPr>
-          <w:rFonts w:ascii="Calibri Light" w:hAnsi="Calibri Light" w:cs="Calibri Light"/>
-          <w:sz w:val="24"/>
-          <w:szCs w:val="24"/>
-        </w:rPr>
-      </w:pPr>
-    </w:p>
-    <w:p>
-      <w:pPr>
-        <w:pStyle w:val="ListParagraph"/>
-        <w:ind w:left="360"/>
-        <w:rPr>
-          <w:rFonts w:ascii="Calibri Light" w:hAnsi="Calibri Light" w:cs="Calibri Light"/>
-          <w:sz w:val="24"/>
-          <w:szCs w:val="24"/>
-        </w:rPr>
-      </w:pPr>
-    </w:p>
-    <w:p>
-      <w:pPr>
-        <w:pStyle w:val="ListParagraph"/>
-        <w:ind w:left="360"/>
-        <w:rPr>
-          <w:rFonts w:ascii="Calibri Light" w:hAnsi="Calibri Light" w:cs="Calibri Light"/>
-          <w:sz w:val="24"/>
-          <w:szCs w:val="24"/>
-        </w:rPr>
-      </w:pPr>
-    </w:p>
-    <w:p>
-      <w:pPr>
-        <w:pStyle w:val="ListParagraph"/>
-        <w:ind w:left="360"/>
-        <w:rPr>
-          <w:rFonts w:ascii="Calibri Light" w:hAnsi="Calibri Light" w:cs="Calibri Light"/>
-          <w:sz w:val="24"/>
-          <w:szCs w:val="24"/>
-        </w:rPr>
-      </w:pPr>
-    </w:p>
-    <w:p>
-      <w:pPr>
-        <w:pStyle w:val="ListParagraph"/>
-        <w:ind w:left="360"/>
-        <w:rPr>
-          <w:rFonts w:ascii="Calibri Light" w:hAnsi="Calibri Light" w:cs="Calibri Light"/>
-          <w:sz w:val="24"/>
-          <w:szCs w:val="24"/>
-        </w:rPr>
-      </w:pPr>
-    </w:p>
-    <w:p>
-      <w:pPr>
-        <w:pStyle w:val="ListParagraph"/>
-        <w:ind w:left="360"/>
-        <w:rPr>
-          <w:rFonts w:ascii="Calibri Light" w:hAnsi="Calibri Light" w:cs="Calibri Light"/>
-          <w:sz w:val="24"/>
-          <w:szCs w:val="24"/>
-        </w:rPr>
-      </w:pPr>
-    </w:p>
-    <w:p>
-      <w:pPr>
-        <w:pStyle w:val="ListParagraph"/>
-        <w:ind w:left="360"/>
-        <w:rPr>
-          <w:rFonts w:ascii="Calibri Light" w:hAnsi="Calibri Light" w:cs="Calibri Light"/>
-          <w:sz w:val="24"/>
-          <w:szCs w:val="24"/>
-        </w:rPr>
-      </w:pPr>
-    </w:p>
-    <w:p>
-      <w:pPr>
-        <w:pStyle w:val="ListParagraph"/>
-        <w:ind w:left="360"/>
-        <w:rPr>
-          <w:rFonts w:ascii="Calibri Light" w:hAnsi="Calibri Light" w:cs="Calibri Light"/>
-          <w:sz w:val="24"/>
-          <w:szCs w:val="24"/>
-        </w:rPr>
-      </w:pPr>
-    </w:p>
-    <w:p>
-      <w:pPr>
-        <w:pStyle w:val="ListParagraph"/>
-        <w:ind w:left="360"/>
-        <w:rPr>
-          <w:rFonts w:ascii="Calibri Light" w:hAnsi="Calibri Light" w:cs="Calibri Light"/>
-          <w:sz w:val="24"/>
-          <w:szCs w:val="24"/>
-        </w:rPr>
-      </w:pPr>
-    </w:p>
-    <w:p>
-      <w:pPr>
-        <w:pStyle w:val="ListParagraph"/>
-        <w:ind w:left="360"/>
+        <w:t>After we’ve verified that all the individual parts are OK, we checked the gradient test of the whole network (</w:t>
+      </w:r>
+      <w:r>
+        <w:rPr>
+          <w:rFonts w:ascii="Calibri Light" w:hAnsi="Calibri Light" w:cs="Calibri Light"/>
+          <w:sz w:val="24"/>
+          <w:szCs w:val="24"/>
+        </w:rPr>
+        <w:t xml:space="preserve">layer, residual layer and </w:t>
+      </w:r>
+      <w:proofErr w:type="spellStart"/>
+      <w:r>
+        <w:rPr>
+          <w:rFonts w:ascii="Calibri Light" w:hAnsi="Calibri Light" w:cs="Calibri Light"/>
+          <w:sz w:val="24"/>
+          <w:szCs w:val="24"/>
+        </w:rPr>
+        <w:t>softmax</w:t>
+      </w:r>
+      <w:proofErr w:type="spellEnd"/>
+      <w:r>
+        <w:rPr>
+          <w:rFonts w:ascii="Calibri Light" w:hAnsi="Calibri Light" w:cs="Calibri Light"/>
+          <w:sz w:val="24"/>
+          <w:szCs w:val="24"/>
+        </w:rPr>
+        <w:t>):</w:t>
+      </w:r>
+    </w:p>
+    <w:p>
+      <w:pPr>
+        <w:pStyle w:val="ListParagraph"/>
+        <w:ind w:left="360"/>
+        <w:rPr>
+          <w:rFonts w:ascii="Calibri Light" w:hAnsi="Calibri Light" w:cs="Calibri Light"/>
+          <w:sz w:val="24"/>
+          <w:szCs w:val="24"/>
+        </w:rPr>
+      </w:pPr>
+    </w:p>
+    <w:p>
+      <w:pPr>
+        <w:pStyle w:val="ListParagraph"/>
+        <w:ind w:left="360"/>
+        <w:rPr>
+          <w:rFonts w:ascii="Calibri Light" w:hAnsi="Calibri Light" w:cs="Calibri Light"/>
+          <w:sz w:val="24"/>
+          <w:szCs w:val="24"/>
+        </w:rPr>
+      </w:pPr>
+      <w:r>
+        <w:rPr>
+          <w:rFonts w:ascii="Calibri Light" w:hAnsi="Calibri Light" w:cs="Calibri Light"/>
+          <w:sz w:val="24"/>
+          <w:szCs w:val="24"/>
+        </w:rPr>
+        <w:drawing>
+          <wp:inline distT="0" distB="0" distL="0" distR="0" wp14:anchorId="3CE3E9D8" wp14:editId="67AC6695">
+            <wp:extent cx="5486400" cy="6185535"/>
+            <wp:effectExtent l="0" t="0" r="0" b="5715"/>
+            <wp:docPr id="2708592" name="Picture 1" descr="A graph of different sizes and colors&#10;&#10;Description automatically generated with medium confidence"/>
+            <wp:cNvGraphicFramePr>
+              <a:graphicFrameLocks xmlns:a="http://schemas.openxmlformats.org/drawingml/2006/main" noChangeAspect="1"/>
+            </wp:cNvGraphicFramePr>
+            <a:graphic xmlns:a="http://schemas.openxmlformats.org/drawingml/2006/main">
+              <a:graphicData uri="http://schemas.openxmlformats.org/drawingml/2006/picture">
+                <pic:pic xmlns:pic="http://schemas.openxmlformats.org/drawingml/2006/picture">
+                  <pic:nvPicPr>
+                    <pic:cNvPr id="2708592" name="Picture 1" descr="A graph of different sizes and colors&#10;&#10;Description automatically generated with medium confidence"/>
+                    <pic:cNvPicPr/>
+                  </pic:nvPicPr>
+                  <pic:blipFill>
+                    <a:blip r:embed="rId18"/>
+                    <a:stretch>
+                      <a:fillRect/>
+                    </a:stretch>
+                  </pic:blipFill>
+                  <pic:spPr>
+                    <a:xfrm>
+                      <a:off x="0" y="0"/>
+                      <a:ext cx="5486400" cy="6185535"/>
+                    </a:xfrm>
+                    <a:prstGeom prst="rect">
+                      <a:avLst/>
+                    </a:prstGeom>
+                  </pic:spPr>
+                </pic:pic>
+              </a:graphicData>
+            </a:graphic>
+          </wp:inline>
+        </w:drawing>
+      </w:r>
+    </w:p>
+    <w:p>
+      <w:pPr>
+        <w:pStyle w:val="ListParagraph"/>
+        <w:ind w:left="360"/>
+        <w:jc w:val="center"/>
+        <w:rPr>
+          <w:rFonts w:ascii="Calibri Light" w:hAnsi="Calibri Light" w:cs="Calibri Light"/>
+          <w:sz w:val="24"/>
+          <w:szCs w:val="24"/>
+        </w:rPr>
+      </w:pPr>
+    </w:p>
+    <w:p>
+      <w:pPr>
+        <w:pStyle w:val="ListParagraph"/>
+        <w:ind w:left="360"/>
+        <w:rPr>
+          <w:rFonts w:ascii="Calibri Light" w:hAnsi="Calibri Light" w:cs="Calibri Light"/>
+          <w:sz w:val="24"/>
+          <w:szCs w:val="24"/>
+        </w:rPr>
+      </w:pPr>
+    </w:p>
+    <w:p>
+      <w:pPr>
+        <w:pStyle w:val="ListParagraph"/>
+        <w:ind w:left="360"/>
+        <w:rPr>
+          <w:rFonts w:ascii="Calibri Light" w:hAnsi="Calibri Light" w:cs="Calibri Light"/>
+          <w:sz w:val="24"/>
+          <w:szCs w:val="24"/>
+        </w:rPr>
+      </w:pPr>
+    </w:p>
+    <w:p>
+      <w:pPr>
         <w:rPr>
           <w:rFonts w:ascii="Calibri Light" w:hAnsi="Calibri Light" w:cs="Calibri Light"/>
           <w:sz w:val="24"/>
@@ -2744,7 +2498,7 @@
           <w:noProof/>
         </w:rPr>
         <w:drawing>
-          <wp:anchor distT="0" distB="0" distL="114300" distR="114300" simplePos="0" relativeHeight="251659264" behindDoc="0" locked="0" layoutInCell="1" allowOverlap="1" wp14:anchorId="4A7E77D0" wp14:editId="420E62B6">
+          <wp:anchor distT="0" distB="0" distL="114300" distR="114300" simplePos="0" relativeHeight="251659264" behindDoc="0" locked="0" layoutInCell="1" allowOverlap="1" wp14:anchorId="4A7E77D0" wp14:editId="054A3AC1">
             <wp:simplePos x="0" y="0"/>
             <wp:positionH relativeFrom="column">
               <wp:posOffset>-393700</wp:posOffset>
@@ -2767,7 +2521,7 @@
                     <pic:cNvPicPr/>
                   </pic:nvPicPr>
                   <pic:blipFill>
-                    <a:blip r:embed="rId18" cstate="print">
+                    <a:blip r:embed="rId19" cstate="print">
                       <a:extLst>
                         <a:ext uri="{28A0092B-C50C-407E-A947-70E740481C1C}">
                           <a14:useLocalDpi xmlns:a14="http://schemas.microsoft.com/office/drawing/2010/main" val="0"/>
@@ -2932,11 +2686,12 @@
       <w:r>
         <w:rPr>
           <w:rFonts w:ascii="Calibri Light" w:hAnsi="Calibri Light" w:cs="Calibri Light"/>
+          <w:noProof/>
           <w:sz w:val="24"/>
           <w:szCs w:val="24"/>
         </w:rPr>
         <w:drawing>
-          <wp:anchor distT="0" distB="0" distL="114300" distR="114300" simplePos="0" relativeHeight="251660288" behindDoc="1" locked="0" layoutInCell="1" allowOverlap="1" wp14:anchorId="3FE2FD09" wp14:editId="394C6012">
+          <wp:anchor distT="0" distB="0" distL="114300" distR="114300" simplePos="0" relativeHeight="251660288" behindDoc="1" locked="0" layoutInCell="1" allowOverlap="1" wp14:anchorId="3FE2FD09" wp14:editId="576CD593">
             <wp:simplePos x="0" y="0"/>
             <wp:positionH relativeFrom="margin">
               <wp:align>center</wp:align>
@@ -2959,7 +2714,7 @@
                     <pic:cNvPicPr/>
                   </pic:nvPicPr>
                   <pic:blipFill>
-                    <a:blip r:embed="rId19" cstate="print">
+                    <a:blip r:embed="rId20" cstate="print">
                       <a:extLst>
                         <a:ext uri="{28A0092B-C50C-407E-A947-70E740481C1C}">
                           <a14:useLocalDpi xmlns:a14="http://schemas.microsoft.com/office/drawing/2010/main" val="0"/>
@@ -3045,7 +2800,61 @@
           <w:sz w:val="24"/>
           <w:szCs w:val="24"/>
         </w:rPr>
-        <w:t xml:space="preserve"> accuracy of the new networks are much lower now – for GMMData it decreased from around 0.9 to roughly 0.4, for PeaksData it decreased from around 0.85 to roughly 0.55, and for SwissRollData it decreased from around 0.85 to roughly 0.</w:t>
+        <w:t xml:space="preserve"> accuracy of the new networks are much lower now – for </w:t>
+      </w:r>
+      <w:proofErr w:type="spellStart"/>
+      <w:r>
+        <w:rPr>
+          <w:rFonts w:ascii="Calibri Light" w:hAnsi="Calibri Light" w:cs="Calibri Light"/>
+          <w:sz w:val="24"/>
+          <w:szCs w:val="24"/>
+        </w:rPr>
+        <w:t>GMMData</w:t>
+      </w:r>
+      <w:proofErr w:type="spellEnd"/>
+      <w:r>
+        <w:rPr>
+          <w:rFonts w:ascii="Calibri Light" w:hAnsi="Calibri Light" w:cs="Calibri Light"/>
+          <w:sz w:val="24"/>
+          <w:szCs w:val="24"/>
+        </w:rPr>
+        <w:t xml:space="preserve"> it decreased from around 0.9 to roughly 0.4, for </w:t>
+      </w:r>
+      <w:proofErr w:type="spellStart"/>
+      <w:r>
+        <w:rPr>
+          <w:rFonts w:ascii="Calibri Light" w:hAnsi="Calibri Light" w:cs="Calibri Light"/>
+          <w:sz w:val="24"/>
+          <w:szCs w:val="24"/>
+        </w:rPr>
+        <w:t>PeaksData</w:t>
+      </w:r>
+      <w:proofErr w:type="spellEnd"/>
+      <w:r>
+        <w:rPr>
+          <w:rFonts w:ascii="Calibri Light" w:hAnsi="Calibri Light" w:cs="Calibri Light"/>
+          <w:sz w:val="24"/>
+          <w:szCs w:val="24"/>
+        </w:rPr>
+        <w:t xml:space="preserve"> it decreased from around 0.85 to roughly 0.55, and for </w:t>
+      </w:r>
+      <w:proofErr w:type="spellStart"/>
+      <w:r>
+        <w:rPr>
+          <w:rFonts w:ascii="Calibri Light" w:hAnsi="Calibri Light" w:cs="Calibri Light"/>
+          <w:sz w:val="24"/>
+          <w:szCs w:val="24"/>
+        </w:rPr>
+        <w:t>SwissRollData</w:t>
+      </w:r>
+      <w:proofErr w:type="spellEnd"/>
+      <w:r>
+        <w:rPr>
+          <w:rFonts w:ascii="Calibri Light" w:hAnsi="Calibri Light" w:cs="Calibri Light"/>
+          <w:sz w:val="24"/>
+          <w:szCs w:val="24"/>
+        </w:rPr>
+        <w:t xml:space="preserve"> it decreased from around 0.85 to roughly 0.</w:t>
       </w:r>
       <w:r>
         <w:rPr>
@@ -3082,29 +2891,23 @@
         </w:rPr>
         <w:t xml:space="preserve">In addition, the test loss of the new networks are also much higher now – for </w:t>
       </w:r>
-      <w:r>
-        <w:rPr>
-          <w:rFonts w:ascii="Calibri Light" w:hAnsi="Calibri Light" w:cs="Calibri Light"/>
-          <w:sz w:val="24"/>
-          <w:szCs w:val="24"/>
-        </w:rPr>
-        <w:t xml:space="preserve">GMMData it </w:t>
-      </w:r>
-      <w:r>
-        <w:rPr>
-          <w:rFonts w:ascii="Calibri Light" w:hAnsi="Calibri Light" w:cs="Calibri Light"/>
-          <w:sz w:val="24"/>
-          <w:szCs w:val="24"/>
-        </w:rPr>
-        <w:t>increased</w:t>
-      </w:r>
-      <w:r>
-        <w:rPr>
-          <w:rFonts w:ascii="Calibri Light" w:hAnsi="Calibri Light" w:cs="Calibri Light"/>
-          <w:sz w:val="24"/>
-          <w:szCs w:val="24"/>
-        </w:rPr>
-        <w:t xml:space="preserve"> from around 0.</w:t>
+      <w:proofErr w:type="spellStart"/>
+      <w:r>
+        <w:rPr>
+          <w:rFonts w:ascii="Calibri Light" w:hAnsi="Calibri Light" w:cs="Calibri Light"/>
+          <w:sz w:val="24"/>
+          <w:szCs w:val="24"/>
+        </w:rPr>
+        <w:t>GMMData</w:t>
+      </w:r>
+      <w:proofErr w:type="spellEnd"/>
+      <w:r>
+        <w:rPr>
+          <w:rFonts w:ascii="Calibri Light" w:hAnsi="Calibri Light" w:cs="Calibri Light"/>
+          <w:sz w:val="24"/>
+          <w:szCs w:val="24"/>
+        </w:rPr>
+        <w:t xml:space="preserve"> it increased from around 0.</w:t>
       </w:r>
       <w:r>
         <w:rPr>
@@ -3136,7 +2939,25 @@
           <w:sz w:val="24"/>
           <w:szCs w:val="24"/>
         </w:rPr>
-        <w:t>, for PeaksData it increased from around 0.</w:t>
+        <w:t xml:space="preserve">, for </w:t>
+      </w:r>
+      <w:proofErr w:type="spellStart"/>
+      <w:r>
+        <w:rPr>
+          <w:rFonts w:ascii="Calibri Light" w:hAnsi="Calibri Light" w:cs="Calibri Light"/>
+          <w:sz w:val="24"/>
+          <w:szCs w:val="24"/>
+        </w:rPr>
+        <w:t>PeaksData</w:t>
+      </w:r>
+      <w:proofErr w:type="spellEnd"/>
+      <w:r>
+        <w:rPr>
+          <w:rFonts w:ascii="Calibri Light" w:hAnsi="Calibri Light" w:cs="Calibri Light"/>
+          <w:sz w:val="24"/>
+          <w:szCs w:val="24"/>
+        </w:rPr>
+        <w:t xml:space="preserve"> it increased from around 0.</w:t>
       </w:r>
       <w:r>
         <w:rPr>
@@ -3168,7 +2989,25 @@
           <w:sz w:val="24"/>
           <w:szCs w:val="24"/>
         </w:rPr>
-        <w:t xml:space="preserve">, and for SwissRollData it increased from around </w:t>
+        <w:t xml:space="preserve">, and for </w:t>
+      </w:r>
+      <w:proofErr w:type="spellStart"/>
+      <w:r>
+        <w:rPr>
+          <w:rFonts w:ascii="Calibri Light" w:hAnsi="Calibri Light" w:cs="Calibri Light"/>
+          <w:sz w:val="24"/>
+          <w:szCs w:val="24"/>
+        </w:rPr>
+        <w:t>SwissRollData</w:t>
+      </w:r>
+      <w:proofErr w:type="spellEnd"/>
+      <w:r>
+        <w:rPr>
+          <w:rFonts w:ascii="Calibri Light" w:hAnsi="Calibri Light" w:cs="Calibri Light"/>
+          <w:sz w:val="24"/>
+          <w:szCs w:val="24"/>
+        </w:rPr>
+        <w:t xml:space="preserve"> it increased from around </w:t>
       </w:r>
       <w:r>
         <w:rPr>
@@ -3251,7 +3090,23 @@
           <w:sz w:val="24"/>
           <w:szCs w:val="24"/>
         </w:rPr>
-        <w:t xml:space="preserve"> its behavior for examples that it haven’t seen yet.</w:t>
+        <w:t xml:space="preserve"> its behavior for examples that it </w:t>
+      </w:r>
+      <w:r>
+        <w:rPr>
+          <w:rFonts w:ascii="Calibri Light" w:hAnsi="Calibri Light" w:cs="Calibri Light"/>
+          <w:sz w:val="24"/>
+          <w:szCs w:val="24"/>
+        </w:rPr>
+        <w:t>hasn’t</w:t>
+      </w:r>
+      <w:r>
+        <w:rPr>
+          <w:rFonts w:ascii="Calibri Light" w:hAnsi="Calibri Light" w:cs="Calibri Light"/>
+          <w:sz w:val="24"/>
+          <w:szCs w:val="24"/>
+        </w:rPr>
+        <w:t xml:space="preserve"> seen yet.</w:t>
       </w:r>
     </w:p>
     <w:sectPr>

</xml_diff>